<commit_message>
! xong sản phẩm tuần 6 -_-
</commit_message>
<xml_diff>
--- a/6th Week/Binh_PhoneManagement -v2.0/SE18_PhamNgocBinh_Phone&AssetManagement.Import_SequenceDiagram_v2.0.docx
+++ b/6th Week/Binh_PhoneManagement -v2.0/SE18_PhamNgocBinh_Phone&AssetManagement.Import_SequenceDiagram_v2.0.docx
@@ -8,10 +8,244 @@
           <w:noProof/>
         </w:rPr>
         <w:drawing>
-          <wp:inline distT="0" distB="0" distL="0" distR="0">
+          <wp:inline distT="0" distB="0" distL="0" distR="0" wp14:anchorId="120B0210" wp14:editId="4B5AD696">
+            <wp:extent cx="5943600" cy="3761740"/>
+            <wp:effectExtent l="0" t="0" r="0" b="0"/>
+            <wp:docPr id="7" name="Picture 7"/>
+            <wp:cNvGraphicFramePr>
+              <a:graphicFrameLocks xmlns:a="http://schemas.openxmlformats.org/drawingml/2006/main" noChangeAspect="1"/>
+            </wp:cNvGraphicFramePr>
+            <a:graphic xmlns:a="http://schemas.openxmlformats.org/drawingml/2006/main">
+              <a:graphicData uri="http://schemas.openxmlformats.org/drawingml/2006/picture">
+                <pic:pic xmlns:pic="http://schemas.openxmlformats.org/drawingml/2006/picture">
+                  <pic:nvPicPr>
+                    <pic:cNvPr id="0" name="SE18_PhamNgocBinh_AssetManagement_SequenceDiagram_v2.0.png"/>
+                    <pic:cNvPicPr/>
+                  </pic:nvPicPr>
+                  <pic:blipFill>
+                    <a:blip r:embed="rId5">
+                      <a:extLst>
+                        <a:ext uri="{28A0092B-C50C-407E-A947-70E740481C1C}">
+                          <a14:useLocalDpi xmlns:a14="http://schemas.microsoft.com/office/drawing/2010/main" val="0"/>
+                        </a:ext>
+                      </a:extLst>
+                    </a:blip>
+                    <a:stretch>
+                      <a:fillRect/>
+                    </a:stretch>
+                  </pic:blipFill>
+                  <pic:spPr>
+                    <a:xfrm>
+                      <a:off x="0" y="0"/>
+                      <a:ext cx="5943600" cy="3761740"/>
+                    </a:xfrm>
+                    <a:prstGeom prst="rect">
+                      <a:avLst/>
+                    </a:prstGeom>
+                  </pic:spPr>
+                </pic:pic>
+              </a:graphicData>
+            </a:graphic>
+          </wp:inline>
+        </w:drawing>
+      </w:r>
+      <w:r>
+        <w:rPr>
+          <w:noProof/>
+        </w:rPr>
+        <w:drawing>
+          <wp:inline distT="0" distB="0" distL="0" distR="0" wp14:anchorId="7BE9E875" wp14:editId="5787D7F9">
+            <wp:extent cx="5943600" cy="3195320"/>
+            <wp:effectExtent l="0" t="0" r="0" b="0"/>
+            <wp:docPr id="3" name="Picture 3"/>
+            <wp:cNvGraphicFramePr>
+              <a:graphicFrameLocks xmlns:a="http://schemas.openxmlformats.org/drawingml/2006/main" noChangeAspect="1"/>
+            </wp:cNvGraphicFramePr>
+            <a:graphic xmlns:a="http://schemas.openxmlformats.org/drawingml/2006/main">
+              <a:graphicData uri="http://schemas.openxmlformats.org/drawingml/2006/picture">
+                <pic:pic xmlns:pic="http://schemas.openxmlformats.org/drawingml/2006/picture">
+                  <pic:nvPicPr>
+                    <pic:cNvPr id="0" name="SE18_PhamNgocBinh_AssetManagement.Edit_SequenceDiagram_v2.0.png"/>
+                    <pic:cNvPicPr/>
+                  </pic:nvPicPr>
+                  <pic:blipFill>
+                    <a:blip r:embed="rId6">
+                      <a:extLst>
+                        <a:ext uri="{28A0092B-C50C-407E-A947-70E740481C1C}">
+                          <a14:useLocalDpi xmlns:a14="http://schemas.microsoft.com/office/drawing/2010/main" val="0"/>
+                        </a:ext>
+                      </a:extLst>
+                    </a:blip>
+                    <a:stretch>
+                      <a:fillRect/>
+                    </a:stretch>
+                  </pic:blipFill>
+                  <pic:spPr>
+                    <a:xfrm>
+                      <a:off x="0" y="0"/>
+                      <a:ext cx="5943600" cy="3195320"/>
+                    </a:xfrm>
+                    <a:prstGeom prst="rect">
+                      <a:avLst/>
+                    </a:prstGeom>
+                  </pic:spPr>
+                </pic:pic>
+              </a:graphicData>
+            </a:graphic>
+          </wp:inline>
+        </w:drawing>
+      </w:r>
+      <w:r>
+        <w:rPr>
+          <w:noProof/>
+        </w:rPr>
+        <w:lastRenderedPageBreak/>
+        <w:drawing>
+          <wp:inline distT="0" distB="0" distL="0" distR="0" wp14:anchorId="117554E2" wp14:editId="5D462B61">
+            <wp:extent cx="5705475" cy="3800475"/>
+            <wp:effectExtent l="0" t="0" r="0" b="0"/>
+            <wp:docPr id="4" name="Picture 4"/>
+            <wp:cNvGraphicFramePr>
+              <a:graphicFrameLocks xmlns:a="http://schemas.openxmlformats.org/drawingml/2006/main" noChangeAspect="1"/>
+            </wp:cNvGraphicFramePr>
+            <a:graphic xmlns:a="http://schemas.openxmlformats.org/drawingml/2006/main">
+              <a:graphicData uri="http://schemas.openxmlformats.org/drawingml/2006/picture">
+                <pic:pic xmlns:pic="http://schemas.openxmlformats.org/drawingml/2006/picture">
+                  <pic:nvPicPr>
+                    <pic:cNvPr id="0" name="SE18_PhamNgocBinh_AssetManagement.Export_SequenceDiagram_v2.0.png"/>
+                    <pic:cNvPicPr/>
+                  </pic:nvPicPr>
+                  <pic:blipFill>
+                    <a:blip r:embed="rId7">
+                      <a:extLst>
+                        <a:ext uri="{28A0092B-C50C-407E-A947-70E740481C1C}">
+                          <a14:useLocalDpi xmlns:a14="http://schemas.microsoft.com/office/drawing/2010/main" val="0"/>
+                        </a:ext>
+                      </a:extLst>
+                    </a:blip>
+                    <a:stretch>
+                      <a:fillRect/>
+                    </a:stretch>
+                  </pic:blipFill>
+                  <pic:spPr>
+                    <a:xfrm>
+                      <a:off x="0" y="0"/>
+                      <a:ext cx="5705475" cy="3800475"/>
+                    </a:xfrm>
+                    <a:prstGeom prst="rect">
+                      <a:avLst/>
+                    </a:prstGeom>
+                  </pic:spPr>
+                </pic:pic>
+              </a:graphicData>
+            </a:graphic>
+          </wp:inline>
+        </w:drawing>
+      </w:r>
+      <w:r>
+        <w:rPr>
+          <w:noProof/>
+        </w:rPr>
+        <w:drawing>
+          <wp:inline distT="0" distB="0" distL="0" distR="0" wp14:anchorId="67FB1ACD" wp14:editId="27402043">
+            <wp:extent cx="5705475" cy="3810000"/>
+            <wp:effectExtent l="0" t="0" r="0" b="0"/>
+            <wp:docPr id="5" name="Picture 5"/>
+            <wp:cNvGraphicFramePr>
+              <a:graphicFrameLocks xmlns:a="http://schemas.openxmlformats.org/drawingml/2006/main" noChangeAspect="1"/>
+            </wp:cNvGraphicFramePr>
+            <a:graphic xmlns:a="http://schemas.openxmlformats.org/drawingml/2006/main">
+              <a:graphicData uri="http://schemas.openxmlformats.org/drawingml/2006/picture">
+                <pic:pic xmlns:pic="http://schemas.openxmlformats.org/drawingml/2006/picture">
+                  <pic:nvPicPr>
+                    <pic:cNvPr id="0" name="SE18_PhamNgocBinh_AssetManagement.Import_SequenceDiagram_v2.0.png"/>
+                    <pic:cNvPicPr/>
+                  </pic:nvPicPr>
+                  <pic:blipFill>
+                    <a:blip r:embed="rId8">
+                      <a:extLst>
+                        <a:ext uri="{28A0092B-C50C-407E-A947-70E740481C1C}">
+                          <a14:useLocalDpi xmlns:a14="http://schemas.microsoft.com/office/drawing/2010/main" val="0"/>
+                        </a:ext>
+                      </a:extLst>
+                    </a:blip>
+                    <a:stretch>
+                      <a:fillRect/>
+                    </a:stretch>
+                  </pic:blipFill>
+                  <pic:spPr>
+                    <a:xfrm>
+                      <a:off x="0" y="0"/>
+                      <a:ext cx="5705475" cy="3810000"/>
+                    </a:xfrm>
+                    <a:prstGeom prst="rect">
+                      <a:avLst/>
+                    </a:prstGeom>
+                  </pic:spPr>
+                </pic:pic>
+              </a:graphicData>
+            </a:graphic>
+          </wp:inline>
+        </w:drawing>
+      </w:r>
+      <w:bookmarkStart w:id="0" w:name="_GoBack"/>
+      <w:r>
+        <w:rPr>
+          <w:noProof/>
+        </w:rPr>
+        <w:lastRenderedPageBreak/>
+        <w:drawing>
+          <wp:inline distT="0" distB="0" distL="0" distR="0" wp14:anchorId="3A294F71" wp14:editId="5DD97465">
+            <wp:extent cx="5705475" cy="3810000"/>
+            <wp:effectExtent l="0" t="0" r="0" b="0"/>
+            <wp:docPr id="6" name="Picture 6"/>
+            <wp:cNvGraphicFramePr>
+              <a:graphicFrameLocks xmlns:a="http://schemas.openxmlformats.org/drawingml/2006/main" noChangeAspect="1"/>
+            </wp:cNvGraphicFramePr>
+            <a:graphic xmlns:a="http://schemas.openxmlformats.org/drawingml/2006/main">
+              <a:graphicData uri="http://schemas.openxmlformats.org/drawingml/2006/picture">
+                <pic:pic xmlns:pic="http://schemas.openxmlformats.org/drawingml/2006/picture">
+                  <pic:nvPicPr>
+                    <pic:cNvPr id="0" name="SE18_PhamNgocBinh_AssetManagement.Order_SequenceDiagram_v2.0.png"/>
+                    <pic:cNvPicPr/>
+                  </pic:nvPicPr>
+                  <pic:blipFill>
+                    <a:blip r:embed="rId9">
+                      <a:extLst>
+                        <a:ext uri="{28A0092B-C50C-407E-A947-70E740481C1C}">
+                          <a14:useLocalDpi xmlns:a14="http://schemas.microsoft.com/office/drawing/2010/main" val="0"/>
+                        </a:ext>
+                      </a:extLst>
+                    </a:blip>
+                    <a:stretch>
+                      <a:fillRect/>
+                    </a:stretch>
+                  </pic:blipFill>
+                  <pic:spPr>
+                    <a:xfrm>
+                      <a:off x="0" y="0"/>
+                      <a:ext cx="5705475" cy="3810000"/>
+                    </a:xfrm>
+                    <a:prstGeom prst="rect">
+                      <a:avLst/>
+                    </a:prstGeom>
+                  </pic:spPr>
+                </pic:pic>
+              </a:graphicData>
+            </a:graphic>
+          </wp:inline>
+        </w:drawing>
+      </w:r>
+      <w:bookmarkEnd w:id="0"/>
+      <w:r>
+        <w:rPr>
+          <w:noProof/>
+        </w:rPr>
+        <w:drawing>
+          <wp:inline distT="0" distB="0" distL="0" distR="0" wp14:anchorId="5486DE0A" wp14:editId="5500F7D4">
             <wp:extent cx="4800600" cy="3810000"/>
             <wp:effectExtent l="0" t="0" r="0" b="0"/>
-            <wp:docPr id="12" name="Picture 12"/>
+            <wp:docPr id="15" name="Picture 15"/>
             <wp:cNvGraphicFramePr>
               <a:graphicFrameLocks xmlns:a="http://schemas.openxmlformats.org/drawingml/2006/main" noChangeAspect="1"/>
             </wp:cNvGraphicFramePr>
@@ -23,7 +257,7 @@
                     <pic:cNvPicPr/>
                   </pic:nvPicPr>
                   <pic:blipFill>
-                    <a:blip r:embed="rId5">
+                    <a:blip r:embed="rId10">
                       <a:extLst>
                         <a:ext uri="{28A0092B-C50C-407E-A947-70E740481C1C}">
                           <a14:useLocalDpi xmlns:a14="http://schemas.microsoft.com/office/drawing/2010/main" val="0"/>
@@ -49,115 +283,16 @@
           </wp:inline>
         </w:drawing>
       </w:r>
-    </w:p>
-    <w:p>
-      <w:r>
-        <w:rPr>
-          <w:noProof/>
-        </w:rPr>
-        <w:drawing>
-          <wp:inline distT="0" distB="0" distL="0" distR="0">
-            <wp:extent cx="5943600" cy="3095625"/>
-            <wp:effectExtent l="0" t="0" r="0" b="0"/>
-            <wp:docPr id="13" name="Picture 13"/>
-            <wp:cNvGraphicFramePr>
-              <a:graphicFrameLocks xmlns:a="http://schemas.openxmlformats.org/drawingml/2006/main" noChangeAspect="1"/>
-            </wp:cNvGraphicFramePr>
-            <a:graphic xmlns:a="http://schemas.openxmlformats.org/drawingml/2006/main">
-              <a:graphicData uri="http://schemas.openxmlformats.org/drawingml/2006/picture">
-                <pic:pic xmlns:pic="http://schemas.openxmlformats.org/drawingml/2006/picture">
-                  <pic:nvPicPr>
-                    <pic:cNvPr id="0" name="SE18_PhamNgocBinh_PhoneManagement.Import_SequenceDiagram_v2.0.png"/>
-                    <pic:cNvPicPr/>
-                  </pic:nvPicPr>
-                  <pic:blipFill>
-                    <a:blip r:embed="rId6">
-                      <a:extLst>
-                        <a:ext uri="{28A0092B-C50C-407E-A947-70E740481C1C}">
-                          <a14:useLocalDpi xmlns:a14="http://schemas.microsoft.com/office/drawing/2010/main" val="0"/>
-                        </a:ext>
-                      </a:extLst>
-                    </a:blip>
-                    <a:stretch>
-                      <a:fillRect/>
-                    </a:stretch>
-                  </pic:blipFill>
-                  <pic:spPr>
-                    <a:xfrm>
-                      <a:off x="0" y="0"/>
-                      <a:ext cx="5943600" cy="3095625"/>
-                    </a:xfrm>
-                    <a:prstGeom prst="rect">
-                      <a:avLst/>
-                    </a:prstGeom>
-                  </pic:spPr>
-                </pic:pic>
-              </a:graphicData>
-            </a:graphic>
-          </wp:inline>
-        </w:drawing>
-      </w:r>
-    </w:p>
-    <w:p>
       <w:r>
         <w:rPr>
           <w:noProof/>
         </w:rPr>
         <w:lastRenderedPageBreak/>
         <w:drawing>
-          <wp:inline distT="0" distB="0" distL="0" distR="0">
-            <wp:extent cx="5705475" cy="3810000"/>
-            <wp:effectExtent l="0" t="0" r="0" b="0"/>
-            <wp:docPr id="14" name="Picture 14"/>
-            <wp:cNvGraphicFramePr>
-              <a:graphicFrameLocks xmlns:a="http://schemas.openxmlformats.org/drawingml/2006/main" noChangeAspect="1"/>
-            </wp:cNvGraphicFramePr>
-            <a:graphic xmlns:a="http://schemas.openxmlformats.org/drawingml/2006/main">
-              <a:graphicData uri="http://schemas.openxmlformats.org/drawingml/2006/picture">
-                <pic:pic xmlns:pic="http://schemas.openxmlformats.org/drawingml/2006/picture">
-                  <pic:nvPicPr>
-                    <pic:cNvPr id="0" name="SE18_PhamNgocBinh_PhoneManagement.Export_SequenceDiagram_v2.0.png"/>
-                    <pic:cNvPicPr/>
-                  </pic:nvPicPr>
-                  <pic:blipFill>
-                    <a:blip r:embed="rId7">
-                      <a:extLst>
-                        <a:ext uri="{28A0092B-C50C-407E-A947-70E740481C1C}">
-                          <a14:useLocalDpi xmlns:a14="http://schemas.microsoft.com/office/drawing/2010/main" val="0"/>
-                        </a:ext>
-                      </a:extLst>
-                    </a:blip>
-                    <a:stretch>
-                      <a:fillRect/>
-                    </a:stretch>
-                  </pic:blipFill>
-                  <pic:spPr>
-                    <a:xfrm>
-                      <a:off x="0" y="0"/>
-                      <a:ext cx="5705475" cy="3810000"/>
-                    </a:xfrm>
-                    <a:prstGeom prst="rect">
-                      <a:avLst/>
-                    </a:prstGeom>
-                  </pic:spPr>
-                </pic:pic>
-              </a:graphicData>
-            </a:graphic>
-          </wp:inline>
-        </w:drawing>
-      </w:r>
-    </w:p>
-    <w:p>
-      <w:r>
-        <w:rPr>
-          <w:noProof/>
-        </w:rPr>
-        <w:lastRenderedPageBreak/>
-        <w:drawing>
-          <wp:inline distT="0" distB="0" distL="0" distR="0">
+          <wp:inline distT="0" distB="0" distL="0" distR="0" wp14:anchorId="58DF85A3" wp14:editId="1216AED6">
             <wp:extent cx="5943600" cy="3537585"/>
             <wp:effectExtent l="0" t="0" r="0" b="0"/>
-            <wp:docPr id="1" name="Picture 1"/>
+            <wp:docPr id="8" name="Picture 8"/>
             <wp:cNvGraphicFramePr>
               <a:graphicFrameLocks xmlns:a="http://schemas.openxmlformats.org/drawingml/2006/main" noChangeAspect="1"/>
             </wp:cNvGraphicFramePr>
@@ -169,7 +304,7 @@
                     <pic:cNvPicPr/>
                   </pic:nvPicPr>
                   <pic:blipFill>
-                    <a:blip r:embed="rId8">
+                    <a:blip r:embed="rId11">
                       <a:extLst>
                         <a:ext uri="{28A0092B-C50C-407E-A947-70E740481C1C}">
                           <a14:useLocalDpi xmlns:a14="http://schemas.microsoft.com/office/drawing/2010/main" val="0"/>
@@ -195,16 +330,15 @@
           </wp:inline>
         </w:drawing>
       </w:r>
-      <w:bookmarkStart w:id="0" w:name="_GoBack"/>
       <w:r>
         <w:rPr>
           <w:noProof/>
         </w:rPr>
         <w:drawing>
-          <wp:inline distT="0" distB="0" distL="0" distR="0">
-            <wp:extent cx="5943600" cy="2987040"/>
+          <wp:inline distT="0" distB="0" distL="0" distR="0" wp14:anchorId="0B3DFB72" wp14:editId="63E404A0">
+            <wp:extent cx="5705475" cy="3810000"/>
             <wp:effectExtent l="0" t="0" r="0" b="0"/>
-            <wp:docPr id="2" name="Picture 2"/>
+            <wp:docPr id="9" name="Picture 9"/>
             <wp:cNvGraphicFramePr>
               <a:graphicFrameLocks xmlns:a="http://schemas.openxmlformats.org/drawingml/2006/main" noChangeAspect="1"/>
             </wp:cNvGraphicFramePr>
@@ -212,154 +346,7 @@
               <a:graphicData uri="http://schemas.openxmlformats.org/drawingml/2006/picture">
                 <pic:pic xmlns:pic="http://schemas.openxmlformats.org/drawingml/2006/picture">
                   <pic:nvPicPr>
-                    <pic:cNvPr id="0" name="SE18_PhamNgocBinh_PhoneManagement.Order_SequenceDiagram_v2.0.png"/>
-                    <pic:cNvPicPr/>
-                  </pic:nvPicPr>
-                  <pic:blipFill>
-                    <a:blip r:embed="rId9">
-                      <a:extLst>
-                        <a:ext uri="{28A0092B-C50C-407E-A947-70E740481C1C}">
-                          <a14:useLocalDpi xmlns:a14="http://schemas.microsoft.com/office/drawing/2010/main" val="0"/>
-                        </a:ext>
-                      </a:extLst>
-                    </a:blip>
-                    <a:stretch>
-                      <a:fillRect/>
-                    </a:stretch>
-                  </pic:blipFill>
-                  <pic:spPr>
-                    <a:xfrm>
-                      <a:off x="0" y="0"/>
-                      <a:ext cx="5943600" cy="2987040"/>
-                    </a:xfrm>
-                    <a:prstGeom prst="rect">
-                      <a:avLst/>
-                    </a:prstGeom>
-                  </pic:spPr>
-                </pic:pic>
-              </a:graphicData>
-            </a:graphic>
-          </wp:inline>
-        </w:drawing>
-      </w:r>
-      <w:bookmarkEnd w:id="0"/>
-    </w:p>
-    <w:p>
-      <w:r>
-        <w:rPr>
-          <w:noProof/>
-        </w:rPr>
-        <w:lastRenderedPageBreak/>
-        <w:drawing>
-          <wp:inline distT="0" distB="0" distL="0" distR="0">
-            <wp:extent cx="5943600" cy="3761740"/>
-            <wp:effectExtent l="0" t="0" r="0" b="0"/>
-            <wp:docPr id="17" name="Picture 17"/>
-            <wp:cNvGraphicFramePr>
-              <a:graphicFrameLocks xmlns:a="http://schemas.openxmlformats.org/drawingml/2006/main" noChangeAspect="1"/>
-            </wp:cNvGraphicFramePr>
-            <a:graphic xmlns:a="http://schemas.openxmlformats.org/drawingml/2006/main">
-              <a:graphicData uri="http://schemas.openxmlformats.org/drawingml/2006/picture">
-                <pic:pic xmlns:pic="http://schemas.openxmlformats.org/drawingml/2006/picture">
-                  <pic:nvPicPr>
-                    <pic:cNvPr id="0" name="SE18_PhamNgocBinh_AssetManagement_SequenceDiagram_v2.0.png"/>
-                    <pic:cNvPicPr/>
-                  </pic:nvPicPr>
-                  <pic:blipFill>
-                    <a:blip r:embed="rId10">
-                      <a:extLst>
-                        <a:ext uri="{28A0092B-C50C-407E-A947-70E740481C1C}">
-                          <a14:useLocalDpi xmlns:a14="http://schemas.microsoft.com/office/drawing/2010/main" val="0"/>
-                        </a:ext>
-                      </a:extLst>
-                    </a:blip>
-                    <a:stretch>
-                      <a:fillRect/>
-                    </a:stretch>
-                  </pic:blipFill>
-                  <pic:spPr>
-                    <a:xfrm>
-                      <a:off x="0" y="0"/>
-                      <a:ext cx="5943600" cy="3761740"/>
-                    </a:xfrm>
-                    <a:prstGeom prst="rect">
-                      <a:avLst/>
-                    </a:prstGeom>
-                  </pic:spPr>
-                </pic:pic>
-              </a:graphicData>
-            </a:graphic>
-          </wp:inline>
-        </w:drawing>
-      </w:r>
-    </w:p>
-    <w:p>
-      <w:r>
-        <w:rPr>
-          <w:noProof/>
-        </w:rPr>
-        <w:drawing>
-          <wp:inline distT="0" distB="0" distL="0" distR="0">
-            <wp:extent cx="5705475" cy="3810000"/>
-            <wp:effectExtent l="0" t="0" r="0" b="0"/>
-            <wp:docPr id="18" name="Picture 18"/>
-            <wp:cNvGraphicFramePr>
-              <a:graphicFrameLocks xmlns:a="http://schemas.openxmlformats.org/drawingml/2006/main" noChangeAspect="1"/>
-            </wp:cNvGraphicFramePr>
-            <a:graphic xmlns:a="http://schemas.openxmlformats.org/drawingml/2006/main">
-              <a:graphicData uri="http://schemas.openxmlformats.org/drawingml/2006/picture">
-                <pic:pic xmlns:pic="http://schemas.openxmlformats.org/drawingml/2006/picture">
-                  <pic:nvPicPr>
-                    <pic:cNvPr id="0" name="SE18_PhamNgocBinh_AssetManagement.Import_SequenceDiagram_v2.0.png"/>
-                    <pic:cNvPicPr/>
-                  </pic:nvPicPr>
-                  <pic:blipFill>
-                    <a:blip r:embed="rId11">
-                      <a:extLst>
-                        <a:ext uri="{28A0092B-C50C-407E-A947-70E740481C1C}">
-                          <a14:useLocalDpi xmlns:a14="http://schemas.microsoft.com/office/drawing/2010/main" val="0"/>
-                        </a:ext>
-                      </a:extLst>
-                    </a:blip>
-                    <a:stretch>
-                      <a:fillRect/>
-                    </a:stretch>
-                  </pic:blipFill>
-                  <pic:spPr>
-                    <a:xfrm>
-                      <a:off x="0" y="0"/>
-                      <a:ext cx="5705475" cy="3810000"/>
-                    </a:xfrm>
-                    <a:prstGeom prst="rect">
-                      <a:avLst/>
-                    </a:prstGeom>
-                  </pic:spPr>
-                </pic:pic>
-              </a:graphicData>
-            </a:graphic>
-          </wp:inline>
-        </w:drawing>
-      </w:r>
-    </w:p>
-    <w:p>
-      <w:r>
-        <w:rPr>
-          <w:noProof/>
-        </w:rPr>
-        <w:lastRenderedPageBreak/>
-        <w:drawing>
-          <wp:inline distT="0" distB="0" distL="0" distR="0">
-            <wp:extent cx="5705475" cy="3810000"/>
-            <wp:effectExtent l="0" t="0" r="9525" b="0"/>
-            <wp:docPr id="19" name="Picture 19"/>
-            <wp:cNvGraphicFramePr>
-              <a:graphicFrameLocks xmlns:a="http://schemas.openxmlformats.org/drawingml/2006/main" noChangeAspect="1"/>
-            </wp:cNvGraphicFramePr>
-            <a:graphic xmlns:a="http://schemas.openxmlformats.org/drawingml/2006/main">
-              <a:graphicData uri="http://schemas.openxmlformats.org/drawingml/2006/picture">
-                <pic:pic xmlns:pic="http://schemas.openxmlformats.org/drawingml/2006/picture">
-                  <pic:nvPicPr>
-                    <pic:cNvPr id="0" name="SE18_PhamNgocBinh_AssetManagement.Export_SequenceDiagram_v2.0.png"/>
+                    <pic:cNvPr id="0" name="SE18_PhamNgocBinh_PhoneManagement.Export_SequenceDiagram_v2.0.png"/>
                     <pic:cNvPicPr/>
                   </pic:nvPicPr>
                   <pic:blipFill>
@@ -389,18 +376,16 @@
           </wp:inline>
         </w:drawing>
       </w:r>
-    </w:p>
-    <w:p>
       <w:r>
         <w:rPr>
           <w:noProof/>
         </w:rPr>
         <w:lastRenderedPageBreak/>
         <w:drawing>
-          <wp:inline distT="0" distB="0" distL="0" distR="0">
-            <wp:extent cx="5943600" cy="3691890"/>
+          <wp:inline distT="0" distB="0" distL="0" distR="0" wp14:anchorId="3D926184" wp14:editId="33B3D44E">
+            <wp:extent cx="5943600" cy="3095625"/>
             <wp:effectExtent l="0" t="0" r="0" b="0"/>
-            <wp:docPr id="20" name="Picture 20"/>
+            <wp:docPr id="10" name="Picture 10"/>
             <wp:cNvGraphicFramePr>
               <a:graphicFrameLocks xmlns:a="http://schemas.openxmlformats.org/drawingml/2006/main" noChangeAspect="1"/>
             </wp:cNvGraphicFramePr>
@@ -408,7 +393,7 @@
               <a:graphicData uri="http://schemas.openxmlformats.org/drawingml/2006/picture">
                 <pic:pic xmlns:pic="http://schemas.openxmlformats.org/drawingml/2006/picture">
                   <pic:nvPicPr>
-                    <pic:cNvPr id="0" name="SE18_PhamNgocBinh_AssetManagement.Edit_SequenceDiagram_v2.0.png"/>
+                    <pic:cNvPr id="0" name="SE18_PhamNgocBinh_PhoneManagement.Import_SequenceDiagram_v2.0.png"/>
                     <pic:cNvPicPr/>
                   </pic:nvPicPr>
                   <pic:blipFill>
@@ -426,7 +411,7 @@
                   <pic:spPr>
                     <a:xfrm>
                       <a:off x="0" y="0"/>
-                      <a:ext cx="5943600" cy="3691890"/>
+                      <a:ext cx="5943600" cy="3095625"/>
                     </a:xfrm>
                     <a:prstGeom prst="rect">
                       <a:avLst/>
@@ -443,10 +428,10 @@
           <w:noProof/>
         </w:rPr>
         <w:drawing>
-          <wp:inline distT="0" distB="0" distL="0" distR="0">
-            <wp:extent cx="5943600" cy="3283585"/>
+          <wp:inline distT="0" distB="0" distL="0" distR="0" wp14:anchorId="14E47587" wp14:editId="1B7D7092">
+            <wp:extent cx="5943600" cy="2987040"/>
             <wp:effectExtent l="0" t="0" r="0" b="0"/>
-            <wp:docPr id="21" name="Picture 21"/>
+            <wp:docPr id="11" name="Picture 11"/>
             <wp:cNvGraphicFramePr>
               <a:graphicFrameLocks xmlns:a="http://schemas.openxmlformats.org/drawingml/2006/main" noChangeAspect="1"/>
             </wp:cNvGraphicFramePr>
@@ -454,7 +439,7 @@
               <a:graphicData uri="http://schemas.openxmlformats.org/drawingml/2006/picture">
                 <pic:pic xmlns:pic="http://schemas.openxmlformats.org/drawingml/2006/picture">
                   <pic:nvPicPr>
-                    <pic:cNvPr id="0" name="SE18_PhamNgocBinh_AssetManagement.Order_SequenceDiagram_v2.0.png"/>
+                    <pic:cNvPr id="0" name="SE18_PhamNgocBinh_PhoneManagement.Order_SequenceDiagram_v2.0.png"/>
                     <pic:cNvPicPr/>
                   </pic:nvPicPr>
                   <pic:blipFill>
@@ -472,7 +457,7 @@
                   <pic:spPr>
                     <a:xfrm>
                       <a:off x="0" y="0"/>
-                      <a:ext cx="5943600" cy="3283585"/>
+                      <a:ext cx="5943600" cy="2987040"/>
                     </a:xfrm>
                     <a:prstGeom prst="rect">
                       <a:avLst/>

</xml_diff>